<commit_message>
feat: Simple Word Structure
</commit_message>
<xml_diff>
--- a/Sereno.Office.Test/Templates/Test_0001.docx
+++ b/Sereno.Office.Test/Templates/Test_0001.docx
@@ -7,7 +7,7 @@
         <w:pStyle w:val="Titel"/>
       </w:pPr>
       <w:r>
-        <w:t>Richtlinien Dokumentation</w:t>
+        <w:t>Test Titel</w:t>
       </w:r>
     </w:p>
     <w:p>
@@ -15,25 +15,23 @@
         <w:pStyle w:val="berschrift1"/>
       </w:pPr>
       <w:r>
-        <w:t>Quellen</w:t>
+        <w:t>Test Ü1</w:t>
       </w:r>
     </w:p>
     <w:p>
       <w:pPr>
         <w:pStyle w:val="berschrift2"/>
       </w:pPr>
-      <w:proofErr w:type="gramStart"/>
       <w:r>
-        <w:t>WBI Wissen</w:t>
+        <w:t>Test Ü2</w:t>
       </w:r>
-      <w:proofErr w:type="gramEnd"/>
     </w:p>
     <w:p>
       <w:pPr>
         <w:pStyle w:val="berschrift3"/>
       </w:pPr>
       <w:r>
-        <w:t>Online Video</w:t>
+        <w:t>Test Ü3</w:t>
       </w:r>
     </w:p>
     <w:p>
@@ -53,6 +51,146 @@
         </w:r>
       </w:hyperlink>
     </w:p>
+    <w:p/>
+    <w:tbl>
+      <w:tblPr>
+        <w:tblStyle w:val="Tabellenraster"/>
+        <w:tblW w:w="0" w:type="auto"/>
+        <w:tblLook w:val="0400" w:firstRow="0" w:lastRow="0" w:firstColumn="0" w:lastColumn="0" w:noHBand="0" w:noVBand="1"/>
+      </w:tblPr>
+      <w:tblGrid>
+        <w:gridCol w:w="2830"/>
+        <w:gridCol w:w="3402"/>
+      </w:tblGrid>
+      <w:tr>
+        <w:tc>
+          <w:tcPr>
+            <w:tcW w:w="2830" w:type="dxa"/>
+          </w:tcPr>
+          <w:p>
+            <w:r>
+              <w:t>Zeile 1, Spalte 1</w:t>
+            </w:r>
+          </w:p>
+        </w:tc>
+        <w:tc>
+          <w:tcPr>
+            <w:tcW w:w="3402" w:type="dxa"/>
+          </w:tcPr>
+          <w:p>
+            <w:r>
+              <w:t>Zeile 1, Spalte 2</w:t>
+            </w:r>
+          </w:p>
+        </w:tc>
+      </w:tr>
+      <w:tr>
+        <w:tc>
+          <w:tcPr>
+            <w:tcW w:w="2830" w:type="dxa"/>
+          </w:tcPr>
+          <w:p>
+            <w:r>
+              <w:t>Zeile 2, Spalte 1</w:t>
+            </w:r>
+          </w:p>
+        </w:tc>
+        <w:tc>
+          <w:tcPr>
+            <w:tcW w:w="3402" w:type="dxa"/>
+          </w:tcPr>
+          <w:p>
+            <w:r>
+              <w:t xml:space="preserve">Zeile 2, Spalte </w:t>
+            </w:r>
+            <w:r>
+              <w:t>2</w:t>
+            </w:r>
+          </w:p>
+        </w:tc>
+      </w:tr>
+    </w:tbl>
+    <w:p/>
+    <w:tbl>
+      <w:tblPr>
+        <w:tblStyle w:val="Tabellenraster"/>
+        <w:tblW w:w="0" w:type="auto"/>
+        <w:tblLook w:val="0420" w:firstRow="1" w:lastRow="0" w:firstColumn="0" w:lastColumn="0" w:noHBand="0" w:noVBand="1"/>
+      </w:tblPr>
+      <w:tblGrid>
+        <w:gridCol w:w="3823"/>
+        <w:gridCol w:w="5103"/>
+      </w:tblGrid>
+      <w:tr>
+        <w:tc>
+          <w:tcPr>
+            <w:tcW w:w="3823" w:type="dxa"/>
+          </w:tcPr>
+          <w:p>
+            <w:r>
+              <w:t>Kopfzeile, Spalte 1</w:t>
+            </w:r>
+          </w:p>
+        </w:tc>
+        <w:tc>
+          <w:tcPr>
+            <w:tcW w:w="5103" w:type="dxa"/>
+          </w:tcPr>
+          <w:p>
+            <w:r>
+              <w:t xml:space="preserve">Kopfzeile, Spalte </w:t>
+            </w:r>
+            <w:r>
+              <w:t>2</w:t>
+            </w:r>
+          </w:p>
+        </w:tc>
+      </w:tr>
+      <w:tr>
+        <w:tc>
+          <w:tcPr>
+            <w:tcW w:w="3823" w:type="dxa"/>
+          </w:tcPr>
+          <w:p>
+            <w:r>
+              <w:t>Zeile 1, Spalte 1</w:t>
+            </w:r>
+          </w:p>
+        </w:tc>
+        <w:tc>
+          <w:tcPr>
+            <w:tcW w:w="5103" w:type="dxa"/>
+          </w:tcPr>
+          <w:p>
+            <w:r>
+              <w:t>Zeile 1, Spalte 2</w:t>
+            </w:r>
+          </w:p>
+        </w:tc>
+      </w:tr>
+      <w:tr>
+        <w:tc>
+          <w:tcPr>
+            <w:tcW w:w="3823" w:type="dxa"/>
+          </w:tcPr>
+          <w:p>
+            <w:r>
+              <w:t>Zeile 2, Spalte 1</w:t>
+            </w:r>
+          </w:p>
+        </w:tc>
+        <w:tc>
+          <w:tcPr>
+            <w:tcW w:w="5103" w:type="dxa"/>
+          </w:tcPr>
+          <w:p>
+            <w:r>
+              <w:t>Zeile 2, Spalte 2</w:t>
+            </w:r>
+          </w:p>
+        </w:tc>
+      </w:tr>
+    </w:tbl>
     <w:p/>
     <w:sectPr>
       <w:headerReference w:type="default" r:id="rId8"/>

</xml_diff>

<commit_message>
feat: Html Expöort + Style
</commit_message>
<xml_diff>
--- a/Sereno.Office.Test/Templates/Test_0001.docx
+++ b/Sereno.Office.Test/Templates/Test_0001.docx
@@ -50,6 +50,33 @@
           <w:t>https://test.com</w:t>
         </w:r>
       </w:hyperlink>
+    </w:p>
+    <w:p>
+      <w:pPr>
+        <w:pStyle w:val="Listenabsatz"/>
+        <w:numPr>
+          <w:ilvl w:val="0"/>
+          <w:numId w:val="28"/>
+        </w:numPr>
+      </w:pPr>
+      <w:r>
+        <w:t>Punkt 1</w:t>
+      </w:r>
+    </w:p>
+    <w:p>
+      <w:pPr>
+        <w:pStyle w:val="Listenabsatz"/>
+        <w:numPr>
+          <w:ilvl w:val="1"/>
+          <w:numId w:val="28"/>
+        </w:numPr>
+      </w:pPr>
+      <w:r>
+        <w:t xml:space="preserve">Unterpunkt </w:t>
+      </w:r>
+      <w:r>
+        <w:t>1</w:t>
+      </w:r>
     </w:p>
     <w:p/>
     <w:tbl>
@@ -1362,6 +1389,119 @@
     <w:numStyleLink w:val="FormatvorlageAufgezhlt"/>
   </w:abstractNum>
   <w:abstractNum w:abstractNumId="12" w15:restartNumberingAfterBreak="0">
+    <w:nsid w:val="31B47F14"/>
+    <w:multiLevelType w:val="hybridMultilevel"/>
+    <w:tmpl w:val="CA409E3A"/>
+    <w:lvl w:ilvl="0" w:tplc="0C070001">
+      <w:start w:val="1"/>
+      <w:numFmt w:val="bullet"/>
+      <w:lvlText w:val=""/>
+      <w:lvlJc w:val="left"/>
+      <w:pPr>
+        <w:ind w:left="720" w:hanging="360"/>
+      </w:pPr>
+      <w:rPr>
+        <w:rFonts w:ascii="Symbol" w:hAnsi="Symbol" w:hint="default"/>
+      </w:rPr>
+    </w:lvl>
+    <w:lvl w:ilvl="1" w:tplc="0C070003">
+      <w:start w:val="1"/>
+      <w:numFmt w:val="bullet"/>
+      <w:lvlText w:val="o"/>
+      <w:lvlJc w:val="left"/>
+      <w:pPr>
+        <w:ind w:left="1440" w:hanging="360"/>
+      </w:pPr>
+      <w:rPr>
+        <w:rFonts w:ascii="Courier New" w:hAnsi="Courier New" w:cs="Courier New" w:hint="default"/>
+      </w:rPr>
+    </w:lvl>
+    <w:lvl w:ilvl="2" w:tplc="0C070005" w:tentative="1">
+      <w:start w:val="1"/>
+      <w:numFmt w:val="bullet"/>
+      <w:lvlText w:val=""/>
+      <w:lvlJc w:val="left"/>
+      <w:pPr>
+        <w:ind w:left="2160" w:hanging="360"/>
+      </w:pPr>
+      <w:rPr>
+        <w:rFonts w:ascii="Wingdings" w:hAnsi="Wingdings" w:hint="default"/>
+      </w:rPr>
+    </w:lvl>
+    <w:lvl w:ilvl="3" w:tplc="0C070001" w:tentative="1">
+      <w:start w:val="1"/>
+      <w:numFmt w:val="bullet"/>
+      <w:lvlText w:val=""/>
+      <w:lvlJc w:val="left"/>
+      <w:pPr>
+        <w:ind w:left="2880" w:hanging="360"/>
+      </w:pPr>
+      <w:rPr>
+        <w:rFonts w:ascii="Symbol" w:hAnsi="Symbol" w:hint="default"/>
+      </w:rPr>
+    </w:lvl>
+    <w:lvl w:ilvl="4" w:tplc="0C070003" w:tentative="1">
+      <w:start w:val="1"/>
+      <w:numFmt w:val="bullet"/>
+      <w:lvlText w:val="o"/>
+      <w:lvlJc w:val="left"/>
+      <w:pPr>
+        <w:ind w:left="3600" w:hanging="360"/>
+      </w:pPr>
+      <w:rPr>
+        <w:rFonts w:ascii="Courier New" w:hAnsi="Courier New" w:cs="Courier New" w:hint="default"/>
+      </w:rPr>
+    </w:lvl>
+    <w:lvl w:ilvl="5" w:tplc="0C070005" w:tentative="1">
+      <w:start w:val="1"/>
+      <w:numFmt w:val="bullet"/>
+      <w:lvlText w:val=""/>
+      <w:lvlJc w:val="left"/>
+      <w:pPr>
+        <w:ind w:left="4320" w:hanging="360"/>
+      </w:pPr>
+      <w:rPr>
+        <w:rFonts w:ascii="Wingdings" w:hAnsi="Wingdings" w:hint="default"/>
+      </w:rPr>
+    </w:lvl>
+    <w:lvl w:ilvl="6" w:tplc="0C070001" w:tentative="1">
+      <w:start w:val="1"/>
+      <w:numFmt w:val="bullet"/>
+      <w:lvlText w:val=""/>
+      <w:lvlJc w:val="left"/>
+      <w:pPr>
+        <w:ind w:left="5040" w:hanging="360"/>
+      </w:pPr>
+      <w:rPr>
+        <w:rFonts w:ascii="Symbol" w:hAnsi="Symbol" w:hint="default"/>
+      </w:rPr>
+    </w:lvl>
+    <w:lvl w:ilvl="7" w:tplc="0C070003" w:tentative="1">
+      <w:start w:val="1"/>
+      <w:numFmt w:val="bullet"/>
+      <w:lvlText w:val="o"/>
+      <w:lvlJc w:val="left"/>
+      <w:pPr>
+        <w:ind w:left="5760" w:hanging="360"/>
+      </w:pPr>
+      <w:rPr>
+        <w:rFonts w:ascii="Courier New" w:hAnsi="Courier New" w:cs="Courier New" w:hint="default"/>
+      </w:rPr>
+    </w:lvl>
+    <w:lvl w:ilvl="8" w:tplc="0C070005" w:tentative="1">
+      <w:start w:val="1"/>
+      <w:numFmt w:val="bullet"/>
+      <w:lvlText w:val=""/>
+      <w:lvlJc w:val="left"/>
+      <w:pPr>
+        <w:ind w:left="6480" w:hanging="360"/>
+      </w:pPr>
+      <w:rPr>
+        <w:rFonts w:ascii="Wingdings" w:hAnsi="Wingdings" w:hint="default"/>
+      </w:rPr>
+    </w:lvl>
+  </w:abstractNum>
+  <w:abstractNum w:abstractNumId="13" w15:restartNumberingAfterBreak="0">
     <w:nsid w:val="36F64A65"/>
     <w:multiLevelType w:val="hybridMultilevel"/>
     <w:tmpl w:val="80B4ED04"/>
@@ -1474,7 +1614,7 @@
       </w:rPr>
     </w:lvl>
   </w:abstractNum>
-  <w:abstractNum w:abstractNumId="13" w15:restartNumberingAfterBreak="0">
+  <w:abstractNum w:abstractNumId="14" w15:restartNumberingAfterBreak="0">
     <w:nsid w:val="3C247F90"/>
     <w:multiLevelType w:val="hybridMultilevel"/>
     <w:tmpl w:val="FAA89E92"/>
@@ -1614,19 +1754,19 @@
       </w:rPr>
     </w:lvl>
   </w:abstractNum>
-  <w:abstractNum w:abstractNumId="14" w15:restartNumberingAfterBreak="0">
+  <w:abstractNum w:abstractNumId="15" w15:restartNumberingAfterBreak="0">
     <w:nsid w:val="41E70654"/>
     <w:multiLevelType w:val="multilevel"/>
     <w:tmpl w:val="330CD068"/>
     <w:numStyleLink w:val="FormatvorlageAufgezhlt"/>
   </w:abstractNum>
-  <w:abstractNum w:abstractNumId="15" w15:restartNumberingAfterBreak="0">
+  <w:abstractNum w:abstractNumId="16" w15:restartNumberingAfterBreak="0">
     <w:nsid w:val="435F5590"/>
     <w:multiLevelType w:val="multilevel"/>
     <w:tmpl w:val="330CD068"/>
     <w:numStyleLink w:val="FormatvorlageAufgezhlt"/>
   </w:abstractNum>
-  <w:abstractNum w:abstractNumId="16" w15:restartNumberingAfterBreak="0">
+  <w:abstractNum w:abstractNumId="17" w15:restartNumberingAfterBreak="0">
     <w:nsid w:val="556D0681"/>
     <w:multiLevelType w:val="hybridMultilevel"/>
     <w:tmpl w:val="4766699A"/>
@@ -1739,7 +1879,7 @@
       </w:rPr>
     </w:lvl>
   </w:abstractNum>
-  <w:abstractNum w:abstractNumId="17" w15:restartNumberingAfterBreak="0">
+  <w:abstractNum w:abstractNumId="18" w15:restartNumberingAfterBreak="0">
     <w:nsid w:val="602003CD"/>
     <w:multiLevelType w:val="hybridMultilevel"/>
     <w:tmpl w:val="EAA0AF16"/>
@@ -1879,13 +2019,13 @@
       </w:rPr>
     </w:lvl>
   </w:abstractNum>
-  <w:abstractNum w:abstractNumId="18" w15:restartNumberingAfterBreak="0">
+  <w:abstractNum w:abstractNumId="19" w15:restartNumberingAfterBreak="0">
     <w:nsid w:val="634D5133"/>
     <w:multiLevelType w:val="multilevel"/>
     <w:tmpl w:val="330CD068"/>
     <w:numStyleLink w:val="FormatvorlageAufgezhlt"/>
   </w:abstractNum>
-  <w:abstractNum w:abstractNumId="19" w15:restartNumberingAfterBreak="0">
+  <w:abstractNum w:abstractNumId="20" w15:restartNumberingAfterBreak="0">
     <w:nsid w:val="676B4217"/>
     <w:multiLevelType w:val="hybridMultilevel"/>
     <w:tmpl w:val="5596BE52"/>
@@ -2025,7 +2165,7 @@
       </w:rPr>
     </w:lvl>
   </w:abstractNum>
-  <w:abstractNum w:abstractNumId="20" w15:restartNumberingAfterBreak="0">
+  <w:abstractNum w:abstractNumId="21" w15:restartNumberingAfterBreak="0">
     <w:nsid w:val="6D286A7D"/>
     <w:multiLevelType w:val="hybridMultilevel"/>
     <w:tmpl w:val="20000974"/>
@@ -2138,7 +2278,7 @@
       </w:rPr>
     </w:lvl>
   </w:abstractNum>
-  <w:abstractNum w:abstractNumId="21" w15:restartNumberingAfterBreak="0">
+  <w:abstractNum w:abstractNumId="22" w15:restartNumberingAfterBreak="0">
     <w:nsid w:val="6DDA2215"/>
     <w:multiLevelType w:val="hybridMultilevel"/>
     <w:tmpl w:val="4D16A53E"/>
@@ -2251,13 +2391,13 @@
       </w:pPr>
     </w:lvl>
   </w:abstractNum>
-  <w:abstractNum w:abstractNumId="22" w15:restartNumberingAfterBreak="0">
+  <w:abstractNum w:abstractNumId="23" w15:restartNumberingAfterBreak="0">
     <w:nsid w:val="70682358"/>
     <w:multiLevelType w:val="multilevel"/>
     <w:tmpl w:val="330CD068"/>
     <w:numStyleLink w:val="FormatvorlageAufgezhlt"/>
   </w:abstractNum>
-  <w:abstractNum w:abstractNumId="23" w15:restartNumberingAfterBreak="0">
+  <w:abstractNum w:abstractNumId="24" w15:restartNumberingAfterBreak="0">
     <w:nsid w:val="74E964BC"/>
     <w:multiLevelType w:val="hybridMultilevel"/>
     <w:tmpl w:val="84D69E9A"/>
@@ -2370,7 +2510,7 @@
       </w:pPr>
     </w:lvl>
   </w:abstractNum>
-  <w:abstractNum w:abstractNumId="24" w15:restartNumberingAfterBreak="0">
+  <w:abstractNum w:abstractNumId="25" w15:restartNumberingAfterBreak="0">
     <w:nsid w:val="75B025A7"/>
     <w:multiLevelType w:val="hybridMultilevel"/>
     <w:tmpl w:val="6908EE08"/>
@@ -2456,7 +2596,7 @@
       </w:pPr>
     </w:lvl>
   </w:abstractNum>
-  <w:abstractNum w:abstractNumId="25" w15:restartNumberingAfterBreak="0">
+  <w:abstractNum w:abstractNumId="26" w15:restartNumberingAfterBreak="0">
     <w:nsid w:val="7C0A6738"/>
     <w:multiLevelType w:val="hybridMultilevel"/>
     <w:tmpl w:val="48BCD428"/>
@@ -2597,7 +2737,7 @@
       </w:rPr>
     </w:lvl>
   </w:abstractNum>
-  <w:abstractNum w:abstractNumId="26" w15:restartNumberingAfterBreak="0">
+  <w:abstractNum w:abstractNumId="27" w15:restartNumberingAfterBreak="0">
     <w:nsid w:val="7EC51706"/>
     <w:multiLevelType w:val="multilevel"/>
     <w:tmpl w:val="330CD068"/>
@@ -2607,13 +2747,13 @@
     <w:abstractNumId w:val="6"/>
   </w:num>
   <w:num w:numId="2" w16cid:durableId="429008979">
-    <w:abstractNumId w:val="21"/>
+    <w:abstractNumId w:val="22"/>
   </w:num>
   <w:num w:numId="3" w16cid:durableId="1384988272">
-    <w:abstractNumId w:val="23"/>
+    <w:abstractNumId w:val="24"/>
   </w:num>
   <w:num w:numId="4" w16cid:durableId="242417772">
-    <w:abstractNumId w:val="25"/>
+    <w:abstractNumId w:val="26"/>
   </w:num>
   <w:num w:numId="5" w16cid:durableId="899823483">
     <w:abstractNumId w:val="7"/>
@@ -2637,7 +2777,7 @@
     <w:abstractNumId w:val="9"/>
   </w:num>
   <w:num w:numId="12" w16cid:durableId="1506242770">
-    <w:abstractNumId w:val="17"/>
+    <w:abstractNumId w:val="18"/>
   </w:num>
   <w:num w:numId="13" w16cid:durableId="1501693743">
     <w:abstractNumId w:val="10"/>
@@ -2646,43 +2786,46 @@
     <w:abstractNumId w:val="5"/>
   </w:num>
   <w:num w:numId="15" w16cid:durableId="1799494226">
-    <w:abstractNumId w:val="22"/>
+    <w:abstractNumId w:val="23"/>
   </w:num>
   <w:num w:numId="16" w16cid:durableId="1736902156">
     <w:abstractNumId w:val="11"/>
   </w:num>
   <w:num w:numId="17" w16cid:durableId="416290738">
+    <w:abstractNumId w:val="15"/>
+  </w:num>
+  <w:num w:numId="18" w16cid:durableId="2071464053">
+    <w:abstractNumId w:val="27"/>
+  </w:num>
+  <w:num w:numId="19" w16cid:durableId="1742872879">
+    <w:abstractNumId w:val="19"/>
+  </w:num>
+  <w:num w:numId="20" w16cid:durableId="52780424">
+    <w:abstractNumId w:val="16"/>
+  </w:num>
+  <w:num w:numId="21" w16cid:durableId="1714495698">
     <w:abstractNumId w:val="14"/>
   </w:num>
-  <w:num w:numId="18" w16cid:durableId="2071464053">
-    <w:abstractNumId w:val="26"/>
-  </w:num>
-  <w:num w:numId="19" w16cid:durableId="1742872879">
-    <w:abstractNumId w:val="18"/>
-  </w:num>
-  <w:num w:numId="20" w16cid:durableId="52780424">
-    <w:abstractNumId w:val="15"/>
-  </w:num>
-  <w:num w:numId="21" w16cid:durableId="1714495698">
-    <w:abstractNumId w:val="13"/>
-  </w:num>
   <w:num w:numId="22" w16cid:durableId="511799276">
-    <w:abstractNumId w:val="19"/>
+    <w:abstractNumId w:val="20"/>
   </w:num>
   <w:num w:numId="23" w16cid:durableId="1942370941">
-    <w:abstractNumId w:val="20"/>
+    <w:abstractNumId w:val="21"/>
   </w:num>
   <w:num w:numId="24" w16cid:durableId="1525097847">
     <w:abstractNumId w:val="8"/>
   </w:num>
   <w:num w:numId="25" w16cid:durableId="679046309">
-    <w:abstractNumId w:val="12"/>
+    <w:abstractNumId w:val="13"/>
   </w:num>
   <w:num w:numId="26" w16cid:durableId="4405584">
-    <w:abstractNumId w:val="24"/>
+    <w:abstractNumId w:val="25"/>
   </w:num>
   <w:num w:numId="27" w16cid:durableId="954366675">
-    <w:abstractNumId w:val="16"/>
+    <w:abstractNumId w:val="17"/>
+  </w:num>
+  <w:num w:numId="28" w16cid:durableId="1406028145">
+    <w:abstractNumId w:val="12"/>
   </w:num>
 </w:numbering>
 </file>

</xml_diff>